<commit_message>
some fixes and now i will replace buy price by purchase price
</commit_message>
<xml_diff>
--- a/docs/ready/single_payment.docx
+++ b/docs/ready/single_payment.docx
@@ -607,7 +607,7 @@
                 <w:szCs w:val="16"/>
                 <w:lang w:val="en-US" w:eastAsia="ru-RU"/>
               </w:rPr>
-              <w:t>Общество с ограниченной ответственностью "Авена"</w:t>
+              <w:t/>
             </w:r>
           </w:p>
         </w:tc>
@@ -1277,7 +1277,7 @@
                 <w:szCs w:val="16"/>
                 <w:lang w:val="en-US" w:eastAsia="ru-RU"/>
               </w:rPr>
-              <w:t>11</w:t>
+              <w:t>1</w:t>
             </w:r>
           </w:p>
         </w:tc>
@@ -1503,7 +1503,7 @@
                 <w:szCs w:val="16"/>
                 <w:lang w:eastAsia="ru-RU"/>
               </w:rPr>
-              <w:t>2017-03-02</w:t>
+              <w:t>2017-03-24</w:t>
             </w:r>
           </w:p>
         </w:tc>
@@ -2155,7 +2155,7 @@
                 <w:szCs w:val="16"/>
                 <w:lang w:val="en-US" w:eastAsia="ru-RU"/>
               </w:rPr>
-              <w:t>Море паркета , ИНН 771078783909, Дмитровское шоссе д 100</w:t>
+              <w:t>Илья</w:t>
             </w:r>
           </w:p>
         </w:tc>
@@ -2707,7 +2707,7 @@
                 <w:szCs w:val="18"/>
                 <w:lang w:eastAsia="ru-RU"/>
               </w:rPr>
-              <w:t>11</w:t>
+              <w:t>1</w:t>
             </w:r>
           </w:p>
         </w:tc>
@@ -2742,7 +2742,7 @@
                 <w:szCs w:val="18"/>
                 <w:lang w:eastAsia="ru-RU"/>
               </w:rPr>
-              <w:t>2017-03-02</w:t>
+              <w:t>2017-03-24</w:t>
             </w:r>
           </w:p>
         </w:tc>
@@ -3465,7 +3465,7 @@
                 <w:szCs w:val="16"/>
                 <w:lang w:eastAsia="ru-RU"/>
               </w:rPr>
-              <w:t>ABH17/00001 </w:t>
+              <w:t>TEK17/00001 </w:t>
             </w:r>
             <w:r>
               <w:rPr>
@@ -3483,7 +3483,7 @@
                 <w:szCs w:val="16"/>
                 <w:lang w:eastAsia="ru-RU"/>
               </w:rPr>
-              <w:t>2017-03-02 22:02:42</w:t>
+              <w:t>2017-03-23 23:06:37</w:t>
             </w:r>
           </w:p>
         </w:tc>
@@ -4651,7 +4651,7 @@
                 <w:szCs w:val="16"/>
                 <w:lang w:val="en-US" w:eastAsia="ru-RU"/>
               </w:rPr>
-              <w:t>223</w:t>
+              <w:t>22</w:t>
             </w:r>
           </w:p>
         </w:tc>
@@ -4800,7 +4800,7 @@
                 <w:szCs w:val="16"/>
                 <w:lang w:eastAsia="ru-RU"/>
               </w:rPr>
-              <w:t>223</w:t>
+              <w:t>22</w:t>
             </w:r>
           </w:p>
         </w:tc>
@@ -5200,7 +5200,7 @@
                 <w:szCs w:val="16"/>
                 <w:lang w:val="en-US" w:eastAsia="ru-RU"/>
               </w:rPr>
-              <w:t>двести двадцать три рубля 00 копеек</w:t>
+              <w:t>двадцать 00</w:t>
             </w:r>
           </w:p>
         </w:tc>
@@ -5752,7 +5752,7 @@
                 <w:szCs w:val="16"/>
                 <w:lang w:eastAsia="ru-RU"/>
               </w:rPr>
-              <w:t xml:space="preserve"> #ABH17/00001</w:t>
+              <w:t xml:space="preserve"> #TEK17/00001</w:t>
             </w:r>
             <w:r>
               <w:rPr>
@@ -5770,7 +5770,7 @@
                 <w:szCs w:val="16"/>
                 <w:lang w:eastAsia="ru-RU"/>
               </w:rPr>
-              <w:t>2017-03-02 22:02:42</w:t>
+              <w:t>2017-03-23 23:06:37</w:t>
             </w:r>
           </w:p>
         </w:tc>
@@ -5937,7 +5937,7 @@
                 <w:szCs w:val="16"/>
                 <w:lang w:val="en-US" w:eastAsia="ru-RU"/>
               </w:rPr>
-              <w:t>40.14</w:t>
+              <w:t>3.96</w:t>
             </w:r>
             <w:r>
               <w:rPr>
@@ -5955,7 +5955,7 @@
                 <w:szCs w:val="16"/>
                 <w:lang w:val="en-US" w:eastAsia="ru-RU"/>
               </w:rPr>
-              <w:t>РУБ</w:t>
+              <w:t>USD</w:t>
             </w:r>
             <w:bookmarkStart w:id="0" w:name="_GoBack"/>
             <w:bookmarkEnd w:id="0"/>
@@ -6107,7 +6107,7 @@
                 <w:szCs w:val="16"/>
                 <w:lang w:eastAsia="ru-RU"/>
               </w:rPr>
-              <w:t>двести двадцать три рубля 00 копеек</w:t>
+              <w:t>двадцать 00</w:t>
             </w:r>
           </w:p>
         </w:tc>
@@ -6479,7 +6479,7 @@
                 <w:szCs w:val="16"/>
                 <w:lang w:eastAsia="ru-RU"/>
               </w:rPr>
-              <w:t>2017-03-02</w:t>
+              <w:t>2017-03-24</w:t>
             </w:r>
           </w:p>
         </w:tc>
@@ -6874,7 +6874,7 @@
                 <w:szCs w:val="16"/>
                 <w:lang w:val="en-US" w:eastAsia="ru-RU"/>
               </w:rPr>
-              <w:t>40.14</w:t>
+              <w:t>3.96</w:t>
             </w:r>
             <w:r>
               <w:rPr>
@@ -6892,7 +6892,7 @@
                 <w:szCs w:val="16"/>
                 <w:lang w:val="en-US" w:eastAsia="ru-RU"/>
               </w:rPr>
-              <w:t>РУБ</w:t>
+              <w:t>USD</w:t>
             </w:r>
             <w:r>
               <w:rPr>

</xml_diff>